<commit_message>
Documentation update, UI design update, built a simple flutter skeleton
</commit_message>
<xml_diff>
--- a/Documentation/Visual-Aid Documentation outline.docx
+++ b/Documentation/Visual-Aid Documentation outline.docx
@@ -4,6 +4,171 @@
   <w:body>
     <w:p>
       <w:pPr>
+        <w:pStyle w:val="3"/>
+        <w:bidi w:val="0"/>
+        <w:rPr>
+          <w:rFonts w:hint="default" w:ascii="Times New Roman" w:hAnsi="Times New Roman" w:cs="Times New Roman"/>
+          <w:sz w:val="32"/>
+          <w:szCs w:val="32"/>
+          <w:lang w:val="en-US"/>
+        </w:rPr>
+      </w:pPr>
+      <w:r>
+        <w:rPr>
+          <w:rFonts w:hint="default" w:ascii="Times New Roman" w:hAnsi="Times New Roman" w:cs="Times New Roman"/>
+          <w:sz w:val="32"/>
+          <w:szCs w:val="32"/>
+          <w:lang w:val="en-US"/>
+        </w:rPr>
+        <w:t xml:space="preserve">Cover </w:t>
+      </w:r>
+    </w:p>
+    <w:p>
+      <w:pPr>
+        <w:rPr>
+          <w:rFonts w:hint="default" w:ascii="Times New Roman" w:hAnsi="Times New Roman" w:cs="Times New Roman"/>
+          <w:b/>
+          <w:bCs/>
+          <w:sz w:val="32"/>
+          <w:szCs w:val="32"/>
+          <w:rtl w:val="0"/>
+        </w:rPr>
+      </w:pPr>
+      <w:bookmarkStart w:id="0" w:name="_Toc18895"/>
+      <w:r>
+        <w:rPr>
+          <w:rFonts w:hint="default" w:ascii="Times New Roman" w:hAnsi="Times New Roman" w:cs="Times New Roman"/>
+          <w:b/>
+          <w:bCs/>
+          <w:sz w:val="32"/>
+          <w:szCs w:val="32"/>
+          <w:rtl w:val="0"/>
+        </w:rPr>
+        <w:t>Acknowledgements</w:t>
+      </w:r>
+      <w:bookmarkEnd w:id="0"/>
+    </w:p>
+    <w:p>
+      <w:pPr>
+        <w:rPr>
+          <w:rFonts w:hint="default" w:ascii="Times New Roman" w:hAnsi="Times New Roman" w:cs="Times New Roman"/>
+          <w:b/>
+          <w:bCs/>
+          <w:sz w:val="32"/>
+          <w:szCs w:val="32"/>
+          <w:rtl w:val="0"/>
+        </w:rPr>
+      </w:pPr>
+    </w:p>
+    <w:p>
+      <w:pPr>
+        <w:rPr>
+          <w:rFonts w:hint="default" w:ascii="Times New Roman" w:hAnsi="Times New Roman" w:cs="Times New Roman"/>
+          <w:b/>
+          <w:bCs/>
+          <w:sz w:val="32"/>
+          <w:szCs w:val="32"/>
+          <w:rtl w:val="0"/>
+          <w:lang w:val="en-US"/>
+        </w:rPr>
+      </w:pPr>
+      <w:r>
+        <w:rPr>
+          <w:rFonts w:hint="default" w:ascii="Times New Roman" w:hAnsi="Times New Roman" w:cs="Times New Roman"/>
+          <w:b/>
+          <w:bCs/>
+          <w:sz w:val="32"/>
+          <w:szCs w:val="32"/>
+          <w:lang w:val="en-US"/>
+        </w:rPr>
+        <w:t>Abstract</w:t>
+      </w:r>
+    </w:p>
+    <w:p>
+      <w:pPr>
+        <w:pStyle w:val="3"/>
+        <w:bidi w:val="0"/>
+        <w:rPr>
+          <w:rFonts w:hint="default" w:ascii="Times New Roman" w:hAnsi="Times New Roman" w:cs="Times New Roman"/>
+          <w:sz w:val="32"/>
+          <w:szCs w:val="32"/>
+          <w:lang w:val="en-US"/>
+        </w:rPr>
+      </w:pPr>
+      <w:r>
+        <w:rPr>
+          <w:rFonts w:hint="default" w:ascii="Times New Roman" w:hAnsi="Times New Roman" w:cs="Times New Roman"/>
+          <w:sz w:val="32"/>
+          <w:szCs w:val="32"/>
+          <w:lang w:val="en-US"/>
+        </w:rPr>
+        <w:t>Table of Contents</w:t>
+      </w:r>
+    </w:p>
+    <w:p>
+      <w:pPr>
+        <w:pStyle w:val="3"/>
+        <w:bidi w:val="0"/>
+        <w:rPr>
+          <w:rFonts w:ascii="Times New Roman" w:hAnsi="Times New Roman" w:eastAsia="Times New Roman" w:cs="Times New Roman"/>
+          <w:b/>
+          <w:color w:val="0C0C0C"/>
+          <w:sz w:val="32"/>
+          <w:szCs w:val="32"/>
+          <w:rtl w:val="0"/>
+        </w:rPr>
+      </w:pPr>
+      <w:r>
+        <w:rPr>
+          <w:rFonts w:ascii="Times New Roman" w:hAnsi="Times New Roman" w:eastAsia="Times New Roman" w:cs="Times New Roman"/>
+          <w:b/>
+          <w:color w:val="0C0C0C"/>
+          <w:sz w:val="32"/>
+          <w:szCs w:val="32"/>
+          <w:rtl w:val="0"/>
+        </w:rPr>
+        <w:t>Table of Figures</w:t>
+      </w:r>
+    </w:p>
+    <w:p>
+      <w:pPr>
+        <w:rPr>
+          <w:rFonts w:hint="default"/>
+          <w:sz w:val="32"/>
+          <w:szCs w:val="32"/>
+          <w:lang w:val="en-US"/>
+        </w:rPr>
+      </w:pPr>
+      <w:r>
+        <w:rPr>
+          <w:rFonts w:ascii="Times New Roman" w:hAnsi="Times New Roman" w:eastAsia="Times New Roman" w:cs="Times New Roman"/>
+          <w:b/>
+          <w:color w:val="0C0C0C"/>
+          <w:sz w:val="32"/>
+          <w:szCs w:val="32"/>
+          <w:rtl w:val="0"/>
+        </w:rPr>
+        <w:t>Table of Tables</w:t>
+      </w:r>
+    </w:p>
+    <w:p>
+      <w:pPr>
+        <w:rPr>
+          <w:rFonts w:hint="default" w:ascii="Times New Roman" w:hAnsi="Times New Roman" w:cs="Times New Roman"/>
+        </w:rPr>
+      </w:pPr>
+      <w:bookmarkStart w:id="1" w:name="_GoBack"/>
+      <w:bookmarkEnd w:id="1"/>
+    </w:p>
+    <w:p>
+      <w:pPr>
+        <w:rPr>
+          <w:rFonts w:hint="default" w:ascii="Times New Roman" w:hAnsi="Times New Roman" w:cs="Times New Roman"/>
+        </w:rPr>
+      </w:pPr>
+    </w:p>
+    <w:p>
+      <w:pPr>
         <w:rPr>
           <w:rFonts w:hint="default" w:ascii="Times New Roman" w:hAnsi="Times New Roman" w:cs="Times New Roman"/>
         </w:rPr>
@@ -2249,8 +2414,6 @@
         </w:rPr>
         <w:t>---</w:t>
       </w:r>
-      <w:bookmarkStart w:id="0" w:name="_GoBack"/>
-      <w:bookmarkEnd w:id="0"/>
     </w:p>
     <w:p>
       <w:pPr>

</xml_diff>